<commit_message>
Minor table of contents changes
</commit_message>
<xml_diff>
--- a/BeginProject2.docx
+++ b/BeginProject2.docx
@@ -236,7 +236,7 @@
           <w:szCs w:val="44"/>
           <w:rtl w:val="0"/>
         </w:rPr>
-        <w:t xml:space="preserve">Rene De Lara ()</w:t>
+        <w:t xml:space="preserve">Rene De Lara (100410025)</w:t>
       </w:r>
     </w:p>
     <w:p>
@@ -494,7 +494,7 @@
           <w:rtl w:val="0"/>
         </w:rPr>
         <w:tab/>
-        <w:t xml:space="preserve">Use Case #4………………………………………………………………………………………………………………………… 9</w:t>
+        <w:t xml:space="preserve">Use Case #4 (Search Options)……………………………………………………………………………………………… 9</w:t>
       </w:r>
     </w:p>
     <w:p>
@@ -506,7 +506,7 @@
           <w:rtl w:val="0"/>
         </w:rPr>
         <w:tab/>
-        <w:t xml:space="preserve">Use Case #5………………………………………………………………………………………………………………………… 10</w:t>
+        <w:t xml:space="preserve">Use Case #5 (Search by Song Name)…………………………………………………………………………………… 10</w:t>
       </w:r>
     </w:p>
     <w:p>
@@ -530,7 +530,7 @@
           <w:rtl w:val="0"/>
         </w:rPr>
         <w:tab/>
-        <w:t xml:space="preserve">Use Case #6………………………………………………………………………………………………………………………… 12</w:t>
+        <w:t xml:space="preserve">Use Case #6 (Search by Vibe Name)……………………………………….…………………………………………… 12</w:t>
       </w:r>
     </w:p>
     <w:p>
@@ -542,7 +542,7 @@
           <w:rtl w:val="0"/>
         </w:rPr>
         <w:tab/>
-        <w:t xml:space="preserve">Use Case #7………………………………………………………………………………………………………………………… 13</w:t>
+        <w:t xml:space="preserve">Use Case #7 (Play Music)…………………………………………………..………………………………………………... 13</w:t>
       </w:r>
     </w:p>
     <w:p>
@@ -554,7 +554,7 @@
           <w:rtl w:val="0"/>
         </w:rPr>
         <w:tab/>
-        <w:t xml:space="preserve">Use Case #7  Description …………………………………………………………………………………………………… 14</w:t>
+        <w:t xml:space="preserve">Use Case #7  Description…………………………………………………………………………………………………….. 14</w:t>
       </w:r>
     </w:p>
     <w:p>
@@ -566,7 +566,7 @@
           <w:rtl w:val="0"/>
         </w:rPr>
         <w:tab/>
-        <w:t xml:space="preserve">Use Case #8………………………………………………………………………………………………………………………… 15</w:t>
+        <w:t xml:space="preserve">Use Case #8 (Get Recommendation from App)…………………………………………………………………… 15</w:t>
       </w:r>
     </w:p>
     <w:p>
@@ -578,7 +578,7 @@
           <w:rtl w:val="0"/>
         </w:rPr>
         <w:tab/>
-        <w:t xml:space="preserve">Use Case #9………………………………………………………………………………………………………………………… 16</w:t>
+        <w:t xml:space="preserve">Use Case #9 (Add Social Media Accounts)…………………………………………………………..……………… 16</w:t>
       </w:r>
     </w:p>
     <w:p>
@@ -1940,12 +1940,12 @@
             <wp:extent cx="5943600" cy="3868420"/>
             <wp:effectExtent b="38100" l="38100" r="38100" t="38100"/>
             <wp:wrapSquare wrapText="bothSides" distB="0" distT="0" distL="114300" distR="114300"/>
-            <wp:docPr descr="Diagram&#10;&#10;Description automatically generated" id="33" name="image9.png"/>
+            <wp:docPr descr="Diagram&#10;&#10;Description automatically generated" id="33" name="image10.png"/>
             <a:graphic>
               <a:graphicData uri="http://schemas.openxmlformats.org/drawingml/2006/picture">
                 <pic:pic>
                   <pic:nvPicPr>
-                    <pic:cNvPr descr="Diagram&#10;&#10;Description automatically generated" id="0" name="image9.png"/>
+                    <pic:cNvPr descr="Diagram&#10;&#10;Description automatically generated" id="0" name="image10.png"/>
                     <pic:cNvPicPr preferRelativeResize="0"/>
                   </pic:nvPicPr>
                   <pic:blipFill>
@@ -2131,12 +2131,12 @@
             <wp:extent cx="5943600" cy="4204335"/>
             <wp:effectExtent b="38100" l="38100" r="38100" t="38100"/>
             <wp:wrapSquare wrapText="bothSides" distB="0" distT="0" distL="114300" distR="114300"/>
-            <wp:docPr descr="Diagram&#10;&#10;Description automatically generated" id="23" name="image14.png"/>
+            <wp:docPr descr="Diagram&#10;&#10;Description automatically generated" id="23" name="image3.png"/>
             <a:graphic>
               <a:graphicData uri="http://schemas.openxmlformats.org/drawingml/2006/picture">
                 <pic:pic>
                   <pic:nvPicPr>
-                    <pic:cNvPr descr="Diagram&#10;&#10;Description automatically generated" id="0" name="image14.png"/>
+                    <pic:cNvPr descr="Diagram&#10;&#10;Description automatically generated" id="0" name="image3.png"/>
                     <pic:cNvPicPr preferRelativeResize="0"/>
                   </pic:nvPicPr>
                   <pic:blipFill>
@@ -2337,12 +2337,12 @@
             <wp:extent cx="5943600" cy="3834130"/>
             <wp:effectExtent b="38100" l="38100" r="38100" t="38100"/>
             <wp:wrapSquare wrapText="bothSides" distB="0" distT="0" distL="114300" distR="114300"/>
-            <wp:docPr descr="Diagram&#10;&#10;Description automatically generated" id="39" name="image2.png"/>
+            <wp:docPr descr="Diagram&#10;&#10;Description automatically generated" id="39" name="image11.png"/>
             <a:graphic>
               <a:graphicData uri="http://schemas.openxmlformats.org/drawingml/2006/picture">
                 <pic:pic>
                   <pic:nvPicPr>
-                    <pic:cNvPr descr="Diagram&#10;&#10;Description automatically generated" id="0" name="image2.png"/>
+                    <pic:cNvPr descr="Diagram&#10;&#10;Description automatically generated" id="0" name="image11.png"/>
                     <pic:cNvPicPr preferRelativeResize="0"/>
                   </pic:nvPicPr>
                   <pic:blipFill>
@@ -3298,12 +3298,12 @@
             <wp:extent cx="6245860" cy="4152900"/>
             <wp:effectExtent b="38100" l="38100" r="38100" t="38100"/>
             <wp:wrapSquare wrapText="bothSides" distB="0" distT="0" distL="114300" distR="114300"/>
-            <wp:docPr descr="Diagram&#10;&#10;Description automatically generated" id="34" name="image11.png"/>
+            <wp:docPr descr="Diagram&#10;&#10;Description automatically generated" id="34" name="image4.png"/>
             <a:graphic>
               <a:graphicData uri="http://schemas.openxmlformats.org/drawingml/2006/picture">
                 <pic:pic>
                   <pic:nvPicPr>
-                    <pic:cNvPr descr="Diagram&#10;&#10;Description automatically generated" id="0" name="image11.png"/>
+                    <pic:cNvPr descr="Diagram&#10;&#10;Description automatically generated" id="0" name="image4.png"/>
                     <pic:cNvPicPr preferRelativeResize="0"/>
                   </pic:nvPicPr>
                   <pic:blipFill>
@@ -3489,12 +3489,12 @@
             <wp:extent cx="5943600" cy="3965575"/>
             <wp:effectExtent b="38100" l="38100" r="38100" t="38100"/>
             <wp:wrapSquare wrapText="bothSides" distB="0" distT="0" distL="114300" distR="114300"/>
-            <wp:docPr descr="Diagram&#10;&#10;Description automatically generated" id="26" name="image6.png"/>
+            <wp:docPr descr="Diagram&#10;&#10;Description automatically generated" id="26" name="image12.png"/>
             <a:graphic>
               <a:graphicData uri="http://schemas.openxmlformats.org/drawingml/2006/picture">
                 <pic:pic>
                   <pic:nvPicPr>
-                    <pic:cNvPr descr="Diagram&#10;&#10;Description automatically generated" id="0" name="image6.png"/>
+                    <pic:cNvPr descr="Diagram&#10;&#10;Description automatically generated" id="0" name="image12.png"/>
                     <pic:cNvPicPr preferRelativeResize="0"/>
                   </pic:nvPicPr>
                   <pic:blipFill>
@@ -4434,12 +4434,12 @@
             <wp:extent cx="6717030" cy="4374515"/>
             <wp:effectExtent b="38100" l="38100" r="38100" t="38100"/>
             <wp:wrapSquare wrapText="bothSides" distB="0" distT="0" distL="114300" distR="114300"/>
-            <wp:docPr descr="Diagram&#10;&#10;Description automatically generated" id="31" name="image19.png"/>
+            <wp:docPr descr="Diagram&#10;&#10;Description automatically generated" id="31" name="image14.png"/>
             <a:graphic>
               <a:graphicData uri="http://schemas.openxmlformats.org/drawingml/2006/picture">
                 <pic:pic>
                   <pic:nvPicPr>
-                    <pic:cNvPr descr="Diagram&#10;&#10;Description automatically generated" id="0" name="image19.png"/>
+                    <pic:cNvPr descr="Diagram&#10;&#10;Description automatically generated" id="0" name="image14.png"/>
                     <pic:cNvPicPr preferRelativeResize="0"/>
                   </pic:nvPicPr>
                   <pic:blipFill>
@@ -4638,12 +4638,12 @@
             <wp:extent cx="6692900" cy="4561205"/>
             <wp:effectExtent b="38100" l="38100" r="38100" t="38100"/>
             <wp:wrapSquare wrapText="bothSides" distB="0" distT="0" distL="114300" distR="114300"/>
-            <wp:docPr descr="Diagram&#10;&#10;Description automatically generated" id="21" name="image1.png"/>
+            <wp:docPr descr="Diagram&#10;&#10;Description automatically generated" id="21" name="image9.png"/>
             <a:graphic>
               <a:graphicData uri="http://schemas.openxmlformats.org/drawingml/2006/picture">
                 <pic:pic>
                   <pic:nvPicPr>
-                    <pic:cNvPr descr="Diagram&#10;&#10;Description automatically generated" id="0" name="image1.png"/>
+                    <pic:cNvPr descr="Diagram&#10;&#10;Description automatically generated" id="0" name="image9.png"/>
                     <pic:cNvPicPr preferRelativeResize="0"/>
                   </pic:nvPicPr>
                   <pic:blipFill>
@@ -5591,12 +5591,12 @@
             <wp:extent cx="6196330" cy="4110990"/>
             <wp:effectExtent b="38100" l="38100" r="38100" t="38100"/>
             <wp:wrapSquare wrapText="bothSides" distB="0" distT="0" distL="114300" distR="114300"/>
-            <wp:docPr descr="Diagram&#10;&#10;Description automatically generated" id="36" name="image7.png"/>
+            <wp:docPr descr="Diagram&#10;&#10;Description automatically generated" id="36" name="image6.png"/>
             <a:graphic>
               <a:graphicData uri="http://schemas.openxmlformats.org/drawingml/2006/picture">
                 <pic:pic>
                   <pic:nvPicPr>
-                    <pic:cNvPr descr="Diagram&#10;&#10;Description automatically generated" id="0" name="image7.png"/>
+                    <pic:cNvPr descr="Diagram&#10;&#10;Description automatically generated" id="0" name="image6.png"/>
                     <pic:cNvPicPr preferRelativeResize="0"/>
                   </pic:nvPicPr>
                   <pic:blipFill>
@@ -5793,12 +5793,12 @@
             <wp:extent cx="5943600" cy="4358640"/>
             <wp:effectExtent b="38100" l="38100" r="38100" t="38100"/>
             <wp:wrapSquare wrapText="bothSides" distB="0" distT="0" distL="114300" distR="114300"/>
-            <wp:docPr descr="Diagram&#10;&#10;Description automatically generated" id="32" name="image5.png"/>
+            <wp:docPr descr="Diagram&#10;&#10;Description automatically generated" id="32" name="image1.png"/>
             <a:graphic>
               <a:graphicData uri="http://schemas.openxmlformats.org/drawingml/2006/picture">
                 <pic:pic>
                   <pic:nvPicPr>
-                    <pic:cNvPr descr="Diagram&#10;&#10;Description automatically generated" id="0" name="image5.png"/>
+                    <pic:cNvPr descr="Diagram&#10;&#10;Description automatically generated" id="0" name="image1.png"/>
                     <pic:cNvPicPr preferRelativeResize="0"/>
                   </pic:nvPicPr>
                   <pic:blipFill>
@@ -7021,12 +7021,12 @@
             <wp:extent cx="7522845" cy="3899535"/>
             <wp:effectExtent b="0" l="0" r="0" t="0"/>
             <wp:wrapSquare wrapText="bothSides" distB="0" distT="0" distL="114300" distR="114300"/>
-            <wp:docPr descr="Graphical user interface, application&#10;&#10;Description automatically generated" id="27" name="image13.png"/>
+            <wp:docPr descr="Graphical user interface, application&#10;&#10;Description automatically generated" id="27" name="image16.png"/>
             <a:graphic>
               <a:graphicData uri="http://schemas.openxmlformats.org/drawingml/2006/picture">
                 <pic:pic>
                   <pic:nvPicPr>
-                    <pic:cNvPr descr="Graphical user interface, application&#10;&#10;Description automatically generated" id="0" name="image13.png"/>
+                    <pic:cNvPr descr="Graphical user interface, application&#10;&#10;Description automatically generated" id="0" name="image16.png"/>
                     <pic:cNvPicPr preferRelativeResize="0"/>
                   </pic:nvPicPr>
                   <pic:blipFill>
@@ -7098,12 +7098,12 @@
             <wp:extent cx="3791585" cy="3144520"/>
             <wp:effectExtent b="0" l="0" r="0" t="0"/>
             <wp:wrapSquare wrapText="bothSides" distB="0" distT="0" distL="114300" distR="114300"/>
-            <wp:docPr descr="Graphical user interface, application&#10;&#10;Description automatically generated" id="25" name="image3.png"/>
+            <wp:docPr descr="Graphical user interface, application&#10;&#10;Description automatically generated" id="25" name="image8.png"/>
             <a:graphic>
               <a:graphicData uri="http://schemas.openxmlformats.org/drawingml/2006/picture">
                 <pic:pic>
                   <pic:nvPicPr>
-                    <pic:cNvPr descr="Graphical user interface, application&#10;&#10;Description automatically generated" id="0" name="image3.png"/>
+                    <pic:cNvPr descr="Graphical user interface, application&#10;&#10;Description automatically generated" id="0" name="image8.png"/>
                     <pic:cNvPicPr preferRelativeResize="0"/>
                   </pic:nvPicPr>
                   <pic:blipFill>
@@ -7247,12 +7247,12 @@
             <wp:extent cx="4587240" cy="4145280"/>
             <wp:effectExtent b="19050" l="19050" r="19050" t="19050"/>
             <wp:wrapSquare wrapText="bothSides" distB="0" distT="0" distL="114300" distR="114300"/>
-            <wp:docPr descr="Graphical user interface, text, application&#10;&#10;Description automatically generated" id="30" name="image4.png"/>
+            <wp:docPr descr="Graphical user interface, text, application&#10;&#10;Description automatically generated" id="30" name="image7.png"/>
             <a:graphic>
               <a:graphicData uri="http://schemas.openxmlformats.org/drawingml/2006/picture">
                 <pic:pic>
                   <pic:nvPicPr>
-                    <pic:cNvPr descr="Graphical user interface, text, application&#10;&#10;Description automatically generated" id="0" name="image4.png"/>
+                    <pic:cNvPr descr="Graphical user interface, text, application&#10;&#10;Description automatically generated" id="0" name="image7.png"/>
                     <pic:cNvPicPr preferRelativeResize="0"/>
                   </pic:nvPicPr>
                   <pic:blipFill>
@@ -7462,12 +7462,12 @@
             <wp:extent cx="6614160" cy="3489960"/>
             <wp:effectExtent b="0" l="0" r="0" t="0"/>
             <wp:wrapSquare wrapText="bothSides" distB="0" distT="0" distL="114300" distR="114300"/>
-            <wp:docPr descr="Graphical user interface, application&#10;&#10;Description automatically generated" id="38" name="image10.png"/>
+            <wp:docPr descr="Graphical user interface, application&#10;&#10;Description automatically generated" id="38" name="image13.png"/>
             <a:graphic>
               <a:graphicData uri="http://schemas.openxmlformats.org/drawingml/2006/picture">
                 <pic:pic>
                   <pic:nvPicPr>
-                    <pic:cNvPr descr="Graphical user interface, application&#10;&#10;Description automatically generated" id="0" name="image10.png"/>
+                    <pic:cNvPr descr="Graphical user interface, application&#10;&#10;Description automatically generated" id="0" name="image13.png"/>
                     <pic:cNvPicPr preferRelativeResize="0"/>
                   </pic:nvPicPr>
                   <pic:blipFill>
@@ -7526,12 +7526,12 @@
             <wp:extent cx="6250306" cy="3436975"/>
             <wp:effectExtent b="0" l="0" r="0" t="0"/>
             <wp:wrapSquare wrapText="bothSides" distB="0" distT="0" distL="114300" distR="114300"/>
-            <wp:docPr descr="Graphical user interface, text, application&#10;&#10;Description automatically generated" id="22" name="image8.png"/>
+            <wp:docPr descr="Graphical user interface, text, application&#10;&#10;Description automatically generated" id="22" name="image2.png"/>
             <a:graphic>
               <a:graphicData uri="http://schemas.openxmlformats.org/drawingml/2006/picture">
                 <pic:pic>
                   <pic:nvPicPr>
-                    <pic:cNvPr descr="Graphical user interface, text, application&#10;&#10;Description automatically generated" id="0" name="image8.png"/>
+                    <pic:cNvPr descr="Graphical user interface, text, application&#10;&#10;Description automatically generated" id="0" name="image2.png"/>
                     <pic:cNvPicPr preferRelativeResize="0"/>
                   </pic:nvPicPr>
                   <pic:blipFill>
@@ -7605,12 +7605,12 @@
             <wp:extent cx="6517005" cy="3665855"/>
             <wp:effectExtent b="0" l="0" r="0" t="0"/>
             <wp:wrapSquare wrapText="bothSides" distB="0" distT="0" distL="114300" distR="114300"/>
-            <wp:docPr descr="Graphical user interface&#10;&#10;Description automatically generated" id="24" name="image16.png"/>
+            <wp:docPr descr="Graphical user interface&#10;&#10;Description automatically generated" id="24" name="image19.png"/>
             <a:graphic>
               <a:graphicData uri="http://schemas.openxmlformats.org/drawingml/2006/picture">
                 <pic:pic>
                   <pic:nvPicPr>
-                    <pic:cNvPr descr="Graphical user interface&#10;&#10;Description automatically generated" id="0" name="image16.png"/>
+                    <pic:cNvPr descr="Graphical user interface&#10;&#10;Description automatically generated" id="0" name="image19.png"/>
                     <pic:cNvPicPr preferRelativeResize="0"/>
                   </pic:nvPicPr>
                   <pic:blipFill>
@@ -9194,12 +9194,12 @@
             <wp:extent cx="6691313" cy="5619750"/>
             <wp:effectExtent b="28575" l="28575" r="28575" t="28575"/>
             <wp:wrapSquare wrapText="bothSides" distB="0" distT="0" distL="114300" distR="114300"/>
-            <wp:docPr descr="Diagram&#10;&#10;Description automatically generated" id="35" name="image12.png"/>
+            <wp:docPr descr="Diagram&#10;&#10;Description automatically generated" id="35" name="image5.png"/>
             <a:graphic>
               <a:graphicData uri="http://schemas.openxmlformats.org/drawingml/2006/picture">
                 <pic:pic>
                   <pic:nvPicPr>
-                    <pic:cNvPr descr="Diagram&#10;&#10;Description automatically generated" id="0" name="image12.png"/>
+                    <pic:cNvPr descr="Diagram&#10;&#10;Description automatically generated" id="0" name="image5.png"/>
                     <pic:cNvPicPr preferRelativeResize="0"/>
                   </pic:nvPicPr>
                   <pic:blipFill>
@@ -10664,7 +10664,7 @@
 
 <file path=customXML/item1.xml><?xml version="1.0" encoding="utf-8"?>
 <go:gDocsCustomXmlDataStorage xmlns:go="http://customooxmlschemas.google.com/" xmlns:r="http://schemas.openxmlformats.org/officeDocument/2006/relationships">
-  <go:docsCustomData xmlns:go="http://customooxmlschemas.google.com/" roundtripDataSignature="AMtx7mjGi1ME9RjyfGX0tdXvxsyB1HuubA==">AMUW2mWQyvS+n76NFCVtiA4tmNttoe+vSUi1CdHmPFm33ZIcVFviIHbH+PzwbZV8y837lUB0F81qojB46lY7G3fqRn8WOUmoPibGZbWOsRZkptsGAm6hwwg=</go:docsCustomData>
+  <go:docsCustomData xmlns:go="http://customooxmlschemas.google.com/" roundtripDataSignature="AMtx7mjGi1ME9RjyfGX0tdXvxsyB1HuubA==">AMUW2mWyR6AAKiqtF6kcZxkvJOYU3t5+T2mtjVjKS00dXiSNvw5VpmE76kxhjuNClBjMtINABwiLuXSNOsxxQ+fZ06JnFjdlxTujw+U9vDKNshlTzJZAy0o=</go:docsCustomData>
 </go:gDocsCustomXmlDataStorage>
 </file>
 

</xml_diff>